<commit_message>
SDK examples ported to .NET Standard
</commit_message>
<xml_diff>
--- a/WordsProcessing/ConvertDocuments/SampleData/SampleDocument.docx
+++ b/WordsProcessing/ConvertDocuments/SampleData/SampleDocument.docx
@@ -1,13 +1,18 @@
 
 <file path=word/document.xml><?xml version="1.0" encoding="utf-8"?>
-<w:document xmlns:wpc="http://schemas.microsoft.com/office/word/2010/wordprocessingCanvas" xmlns:mc="http://schemas.openxmlformats.org/markup-compatibility/2006" xmlns:o="urn:schemas-microsoft-com:office:office" xmlns:r="http://schemas.openxmlformats.org/officeDocument/2006/relationships" xmlns:m="http://schemas.openxmlformats.org/officeDocument/2006/math" xmlns:v="urn:schemas-microsoft-com:vml" xmlns:wp14="http://schemas.microsoft.com/office/word/2010/wordprocessingDrawing" xmlns:wp="http://schemas.openxmlformats.org/drawingml/2006/wordprocessingDrawing" xmlns:w10="urn:schemas-microsoft-com:office:word" xmlns:w="http://schemas.openxmlformats.org/wordprocessingml/2006/main" xmlns:w14="http://schemas.microsoft.com/office/word/2010/wordml" xmlns:w15="http://schemas.microsoft.com/office/word/2012/wordml" xmlns:wpg="http://schemas.microsoft.com/office/word/2010/wordprocessingGroup" xmlns:wpi="http://schemas.microsoft.com/office/word/2010/wordprocessingInk" xmlns:wne="http://schemas.microsoft.com/office/word/2006/wordml" xmlns:wps="http://schemas.microsoft.com/office/word/2010/wordprocessingShape" mc:Ignorable="w14 w15 wp14">
+<w:document xmlns:wpc="http://schemas.microsoft.com/office/word/2010/wordprocessingCanvas" xmlns:cx="http://schemas.microsoft.com/office/drawing/2014/chartex" xmlns:cx1="http://schemas.microsoft.com/office/drawing/2015/9/8/chartex" xmlns:cx2="http://schemas.microsoft.com/office/drawing/2015/10/21/chartex" xmlns:cx3="http://schemas.microsoft.com/office/drawing/2016/5/9/chartex" xmlns:cx4="http://schemas.microsoft.com/office/drawing/2016/5/10/chartex" xmlns:cx5="http://schemas.microsoft.com/office/drawing/2016/5/11/chartex" xmlns:cx6="http://schemas.microsoft.com/office/drawing/2016/5/12/chartex" xmlns:cx7="http://schemas.microsoft.com/office/drawing/2016/5/13/chartex" xmlns:cx8="http://schemas.microsoft.com/office/drawing/2016/5/14/chartex" xmlns:mc="http://schemas.openxmlformats.org/markup-compatibility/2006" xmlns:aink="http://schemas.microsoft.com/office/drawing/2016/ink" xmlns:am3d="http://schemas.microsoft.com/office/drawing/2017/model3d" xmlns:o="urn:schemas-microsoft-com:office:office" xmlns:r="http://schemas.openxmlformats.org/officeDocument/2006/relationships" xmlns:m="http://schemas.openxmlformats.org/officeDocument/2006/math" xmlns:v="urn:schemas-microsoft-com:vml" xmlns:wp14="http://schemas.microsoft.com/office/word/2010/wordprocessingDrawing" xmlns:wp="http://schemas.openxmlformats.org/drawingml/2006/wordprocessingDrawing" xmlns:w10="urn:schemas-microsoft-com:office:word" xmlns:w="http://schemas.openxmlformats.org/wordprocessingml/2006/main" xmlns:w14="http://schemas.microsoft.com/office/word/2010/wordml" xmlns:w15="http://schemas.microsoft.com/office/word/2012/wordml" xmlns:w16cid="http://schemas.microsoft.com/office/word/2016/wordml/cid" xmlns:w16se="http://schemas.microsoft.com/office/word/2015/wordml/symex" xmlns:wpg="http://schemas.microsoft.com/office/word/2010/wordprocessingGroup" xmlns:wpi="http://schemas.microsoft.com/office/word/2010/wordprocessingInk" xmlns:wne="http://schemas.microsoft.com/office/word/2006/wordml" xmlns:wps="http://schemas.microsoft.com/office/word/2010/wordprocessingShape" mc:Ignorable="w14 w15 w16se w16cid wp14">
   <w:body>
     <w:p>
       <w:pPr>
         <w:pStyle w:val="Title1"/>
       </w:pPr>
-      <w:r>
-        <w:t>RadRichTextBox for Silverlight/WPF</w:t>
+      <w:proofErr w:type="spellStart"/>
+      <w:r>
+        <w:t>RadRichTextBox</w:t>
+      </w:r>
+      <w:proofErr w:type="spellEnd"/>
+      <w:r>
+        <w:t xml:space="preserve"> for Silverlight/WPF</w:t>
       </w:r>
     </w:p>
     <w:p>
@@ -19,8 +24,13 @@
       </w:r>
     </w:p>
     <w:p>
-      <w:r>
-        <w:t xml:space="preserve">RadRichTextBox is a control that offers Microsoft Word-like authoring and editing in your applications using a familiar interface for end users. The experience is enhanced by the support of multilevel bullet and numbered lists, tables, inline and floating images. More advanced options include external and in-document hyperlinks, bookmarks and comments. </w:t>
+      <w:proofErr w:type="spellStart"/>
+      <w:r>
+        <w:t>RadRichTextBox</w:t>
+      </w:r>
+      <w:proofErr w:type="spellEnd"/>
+      <w:r>
+        <w:t xml:space="preserve"> is a control that offers Microsoft Word-like authoring and editing in your applications using a familiar interface for end users. The experience is enhanced by the support of multilevel bullet and numbered lists, tables, inline and floating images. More advanced options include external and in-document hyperlinks, bookmarks and comments. </w:t>
       </w:r>
     </w:p>
     <w:p>
@@ -44,8 +54,8 @@
         </w:rPr>
         <w:drawing>
           <wp:inline distT="0" distB="0" distL="0" distR="0">
-            <wp:extent cx="5942779" cy="3441076"/>
-            <wp:effectExtent l="0" t="0" r="0" b="0"/>
+            <wp:extent cx="5942778" cy="3441076"/>
+            <wp:effectExtent l="0" t="0" r="1270" b="6985"/>
             <wp:docPr id="1" name="Picture 1"/>
             <wp:cNvGraphicFramePr>
               <a:graphicFrameLocks xmlns:a="http://schemas.openxmlformats.org/drawingml/2006/main" noChangeAspect="1"/>
@@ -60,8 +70,13 @@
                     </pic:cNvPicPr>
                   </pic:nvPicPr>
                   <pic:blipFill>
-                    <a:blip r:embed="rId7"/>
-                    <a:srcRect/>
+                    <a:blip r:embed="rId7">
+                      <a:extLst>
+                        <a:ext uri="{28A0092B-C50C-407E-A947-70E740481C1C}">
+                          <a14:useLocalDpi xmlns:a14="http://schemas.microsoft.com/office/drawing/2010/main" val="0"/>
+                        </a:ext>
+                      </a:extLst>
+                    </a:blip>
                     <a:stretch>
                       <a:fillRect/>
                     </a:stretch>
@@ -69,7 +84,7 @@
                   <pic:spPr>
                     <a:xfrm>
                       <a:off x="0" y="0"/>
-                      <a:ext cx="5942779" cy="3441076"/>
+                      <a:ext cx="5942778" cy="3441076"/>
                     </a:xfrm>
                     <a:prstGeom prst="rect">
                       <a:avLst/>
@@ -119,9 +134,11 @@
       <w:r>
         <w:t xml:space="preserve">With </w:t>
       </w:r>
+      <w:proofErr w:type="spellStart"/>
       <w:r>
         <w:t>SpellChecker</w:t>
       </w:r>
+      <w:proofErr w:type="spellEnd"/>
       <w:r>
         <w:t xml:space="preserve"> &amp; Image Editor</w:t>
       </w:r>
@@ -132,17 +149,9 @@
           <w:noProof/>
         </w:rPr>
         <w:drawing>
-          <wp:anchor distT="0" distB="0" distL="190500" distR="0" simplePos="0" relativeHeight="251658240" behindDoc="1" locked="0" layoutInCell="1" allowOverlap="0">
-            <wp:simplePos x="0" y="0"/>
-            <wp:positionH relativeFrom="column">
-              <wp:posOffset>1719262</wp:posOffset>
-            </wp:positionH>
-            <wp:positionV relativeFrom="paragraph">
-              <wp:posOffset>6943</wp:posOffset>
-            </wp:positionV>
-            <wp:extent cx="4243706" cy="2739697"/>
-            <wp:effectExtent l="0" t="0" r="0" b="0"/>
-            <wp:wrapSquare wrapText="left"/>
+          <wp:inline distT="0" distB="0" distL="0" distR="0">
+            <wp:extent cx="4243705" cy="2739390"/>
+            <wp:effectExtent l="0" t="0" r="4445" b="3810"/>
             <wp:docPr id="2" name="Picture 2"/>
             <wp:cNvGraphicFramePr>
               <a:graphicFrameLocks xmlns:a="http://schemas.openxmlformats.org/drawingml/2006/main" noChangeAspect="1"/>
@@ -157,8 +166,13 @@
                     </pic:cNvPicPr>
                   </pic:nvPicPr>
                   <pic:blipFill>
-                    <a:blip r:embed="rId8"/>
-                    <a:srcRect/>
+                    <a:blip r:embed="rId8">
+                      <a:extLst>
+                        <a:ext uri="{28A0092B-C50C-407E-A947-70E740481C1C}">
+                          <a14:useLocalDpi xmlns:a14="http://schemas.microsoft.com/office/drawing/2010/main" val="0"/>
+                        </a:ext>
+                      </a:extLst>
+                    </a:blip>
                     <a:stretch>
                       <a:fillRect/>
                     </a:stretch>
@@ -166,7 +180,7 @@
                   <pic:spPr>
                     <a:xfrm>
                       <a:off x="0" y="0"/>
-                      <a:ext cx="4243706" cy="2739697"/>
+                      <a:ext cx="4243705" cy="2739390"/>
                     </a:xfrm>
                     <a:prstGeom prst="rect">
                       <a:avLst/>
@@ -179,136 +193,173 @@
                 </pic:pic>
               </a:graphicData>
             </a:graphic>
-          </wp:anchor>
+          </wp:inline>
         </w:drawing>
       </w:r>
-      <w:r>
-        <w:t>With integrated SpellChecker and ImageEditor, provide on-the-fly proofing and tweaking of images, all without leaving the document UI.</w:t>
-      </w:r>
-    </w:p>
-    <w:p/>
-    <w:p/>
-    <w:p/>
-    <w:p/>
-    <w:p/>
-    <w:p>
-      <w:pPr>
-        <w:pStyle w:val="Heading1"/>
-      </w:pPr>
-      <w:r>
-        <w:t>Markup &amp; Navigation</w:t>
-      </w:r>
-    </w:p>
-    <w:p>
-      <w:r>
-        <w:t>Markup your documents with Word-like comments and enable document navigation with a built-in Bookmark system.</w:t>
-      </w:r>
-    </w:p>
-    <w:p>
-      <w:pPr>
-        <w:pStyle w:val="Heading1"/>
-      </w:pPr>
-      <w:r>
-        <w:t>Import</w:t>
-      </w:r>
-      <w:r>
-        <w:t xml:space="preserve"> &amp; Export</w:t>
-      </w:r>
-    </w:p>
-    <w:p>
-      <w:r>
-        <w:t>Import and export to and from Docx, RTF, HTML, XAML and Txt, as well as export to PDF - all without writing a single line of code.</w:t>
-      </w:r>
-    </w:p>
-    <w:p>
-      <w:pPr>
-        <w:pStyle w:val="Heading1"/>
-      </w:pPr>
-      <w:r>
-        <w:t>Document</w:t>
-      </w:r>
-      <w:r>
-        <w:t xml:space="preserve"> Protection</w:t>
-      </w:r>
-    </w:p>
-    <w:p>
-      <w:r>
-        <w:t>Define different editing restrictions and enforce them on different parts of the document. Import and export protected documents in the supported file formats.</w:t>
-      </w:r>
-    </w:p>
-    <w:p>
-      <w:pPr>
-        <w:pStyle w:val="Heading1"/>
-      </w:pPr>
-      <w:r>
-        <w:t>VS Wizard</w:t>
-      </w:r>
-    </w:p>
-    <w:p>
-      <w:r>
-        <w:t>Add a fully featured rich text editor to your solution in under a minute thanks to the click-through interface provided by Visual Studio's wizard.</w:t>
-      </w:r>
-    </w:p>
-    <w:p>
-      <w:pPr>
-        <w:pStyle w:val="Heading1"/>
-      </w:pPr>
-      <w:r>
-        <w:lastRenderedPageBreak/>
-        <w:t>Different Views &amp; Printing</w:t>
-      </w:r>
-    </w:p>
-    <w:p>
-      <w:r>
-        <w:t>Use a standard TextBox-like layout or a Paged view with various sizes and Headers and Footers. Utilize the printing functionality that comes out of the box.</w:t>
-      </w:r>
-    </w:p>
-    <w:p>
-      <w:pPr>
-        <w:pStyle w:val="Heading1"/>
-      </w:pPr>
-      <w:r>
-        <w:t>Mail Merge</w:t>
-      </w:r>
-    </w:p>
-    <w:p>
-      <w:r>
-        <w:t>Create or open existing templates and fill in different data taken from database, spreadsheet or any other source. Preview the results in the RichTextBox or proceed with exporting.</w:t>
-      </w:r>
-    </w:p>
-    <w:p>
-      <w:pPr>
-        <w:pStyle w:val="Heading1"/>
-      </w:pPr>
-      <w:r>
-        <w:t>RTL and IME</w:t>
-      </w:r>
-    </w:p>
-    <w:p>
-      <w:r>
-        <w:t>Allow entering text in various languages thanks to the built-in Input Method Editor and Right-to-Left support.</w:t>
-      </w:r>
-    </w:p>
-    <w:p>
-      <w:pPr>
-        <w:pStyle w:val="Heading1"/>
-      </w:pPr>
-      <w:r>
-        <w:t>Intuitive Editing Experience</w:t>
+    </w:p>
+    <w:p>
+      <w:r>
+        <w:t xml:space="preserve">With integrated </w:t>
+      </w:r>
+      <w:proofErr w:type="spellStart"/>
+      <w:r>
+        <w:t>SpellChecker</w:t>
+      </w:r>
+      <w:proofErr w:type="spellEnd"/>
+      <w:r>
+        <w:t xml:space="preserve"> and </w:t>
+      </w:r>
+      <w:proofErr w:type="spellStart"/>
+      <w:r>
+        <w:t>ImageEditor</w:t>
+      </w:r>
+      <w:proofErr w:type="spellEnd"/>
+      <w:r>
+        <w:t>, provide on-the-fly proofing and tweaking of images, all without leaving the document UI.</w:t>
       </w:r>
       <w:bookmarkStart w:id="0" w:name="_GoBack"/>
       <w:bookmarkEnd w:id="0"/>
     </w:p>
     <w:p>
-      <w:r>
-        <w:t>Provide an intuitive editing experience thanks to the integrated RibbonView, context menus, mini toolbars and dozens of dialogs designed to gear the functionality of the control.</w:t>
-      </w:r>
-    </w:p>
-    <w:p>
       <w:pPr>
         <w:pStyle w:val="Heading1"/>
       </w:pPr>
       <w:r>
+        <w:t>Markup &amp; Navigation</w:t>
+      </w:r>
+    </w:p>
+    <w:p>
+      <w:r>
+        <w:t>Markup your documents with Word-like comments and enable document navigation with a built-in Bookmark system.</w:t>
+      </w:r>
+    </w:p>
+    <w:p>
+      <w:pPr>
+        <w:pStyle w:val="Heading1"/>
+      </w:pPr>
+      <w:r>
+        <w:t>Import</w:t>
+      </w:r>
+      <w:r>
+        <w:t xml:space="preserve"> &amp; Export</w:t>
+      </w:r>
+    </w:p>
+    <w:p>
+      <w:r>
+        <w:t>Import and export to and from Docx, RTF, HTML, XAML and Txt, as well as export to PDF - all without writing a single line of code.</w:t>
+      </w:r>
+    </w:p>
+    <w:p>
+      <w:pPr>
+        <w:pStyle w:val="Heading1"/>
+      </w:pPr>
+      <w:r>
+        <w:t>Document</w:t>
+      </w:r>
+      <w:r>
+        <w:t xml:space="preserve"> Protection</w:t>
+      </w:r>
+    </w:p>
+    <w:p>
+      <w:r>
+        <w:t>Define different editing restrictions and enforce them on different parts of the document. Import and export protected documents in the supported file formats.</w:t>
+      </w:r>
+    </w:p>
+    <w:p>
+      <w:pPr>
+        <w:pStyle w:val="Heading1"/>
+      </w:pPr>
+      <w:r>
+        <w:t>VS Wizard</w:t>
+      </w:r>
+    </w:p>
+    <w:p>
+      <w:r>
+        <w:lastRenderedPageBreak/>
+        <w:t>Add a fully featured rich text editor to your solution in under a minute thanks to the click-through interface provided by Visual Studio's wizard.</w:t>
+      </w:r>
+    </w:p>
+    <w:p>
+      <w:pPr>
+        <w:pStyle w:val="Heading1"/>
+      </w:pPr>
+      <w:r>
+        <w:t>Different Views &amp; Printing</w:t>
+      </w:r>
+    </w:p>
+    <w:p>
+      <w:r>
+        <w:t xml:space="preserve">Use a standard </w:t>
+      </w:r>
+      <w:proofErr w:type="spellStart"/>
+      <w:r>
+        <w:t>TextBox</w:t>
+      </w:r>
+      <w:proofErr w:type="spellEnd"/>
+      <w:r>
+        <w:t>-like layout or a Paged view with various sizes and Headers and Footers. Utilize the printing functionality that comes out of the box.</w:t>
+      </w:r>
+    </w:p>
+    <w:p>
+      <w:pPr>
+        <w:pStyle w:val="Heading1"/>
+      </w:pPr>
+      <w:r>
+        <w:t>Mail Merge</w:t>
+      </w:r>
+    </w:p>
+    <w:p>
+      <w:r>
+        <w:t xml:space="preserve">Create or open existing templates and fill in different data taken from database, spreadsheet or any other source. Preview the results in the </w:t>
+      </w:r>
+      <w:proofErr w:type="spellStart"/>
+      <w:r>
+        <w:t>RichTextBox</w:t>
+      </w:r>
+      <w:proofErr w:type="spellEnd"/>
+      <w:r>
+        <w:t xml:space="preserve"> or proceed with exporting.</w:t>
+      </w:r>
+    </w:p>
+    <w:p>
+      <w:pPr>
+        <w:pStyle w:val="Heading1"/>
+      </w:pPr>
+      <w:r>
+        <w:t>RTL and IME</w:t>
+      </w:r>
+    </w:p>
+    <w:p>
+      <w:r>
+        <w:t>Allow entering text in various languages thanks to the built-in Input Method Editor and Right-to-Left support.</w:t>
+      </w:r>
+    </w:p>
+    <w:p>
+      <w:pPr>
+        <w:pStyle w:val="Heading1"/>
+      </w:pPr>
+      <w:r>
+        <w:t>Intuitive Editing Experience</w:t>
+      </w:r>
+    </w:p>
+    <w:p>
+      <w:r>
+        <w:t xml:space="preserve">Provide an intuitive editing experience thanks to the integrated </w:t>
+      </w:r>
+      <w:proofErr w:type="spellStart"/>
+      <w:r>
+        <w:t>RibbonView</w:t>
+      </w:r>
+      <w:proofErr w:type="spellEnd"/>
+      <w:r>
+        <w:t>, context menus, mini toolbars and dozens of dialogs designed to gear the functionality of the control.</w:t>
+      </w:r>
+    </w:p>
+    <w:p>
+      <w:pPr>
+        <w:pStyle w:val="Heading1"/>
+      </w:pPr>
+      <w:r>
         <w:t>Performance</w:t>
       </w:r>
     </w:p>
@@ -318,8 +369,12 @@
       </w:r>
     </w:p>
     <w:sectPr>
-      <w:headerReference w:type="default" r:id="rId9"/>
-      <w:footerReference w:type="default" r:id="rId10"/>
+      <w:headerReference w:type="even" r:id="rId9"/>
+      <w:headerReference w:type="default" r:id="rId10"/>
+      <w:footerReference w:type="even" r:id="rId11"/>
+      <w:footerReference w:type="default" r:id="rId12"/>
+      <w:headerReference w:type="first" r:id="rId13"/>
+      <w:footerReference w:type="first" r:id="rId14"/>
       <w:pgSz w:w="12240" w:h="15840"/>
       <w:pgMar w:top="1425" w:right="1425" w:bottom="1425" w:left="1425" w:header="720" w:footer="720" w:gutter="0"/>
       <w:cols w:space="720"/>
@@ -329,7 +384,7 @@
 </file>
 
 <file path=word/endnotes.xml><?xml version="1.0" encoding="utf-8"?>
-<w:endnotes xmlns:wpc="http://schemas.microsoft.com/office/word/2010/wordprocessingCanvas" xmlns:mc="http://schemas.openxmlformats.org/markup-compatibility/2006" xmlns:o="urn:schemas-microsoft-com:office:office" xmlns:r="http://schemas.openxmlformats.org/officeDocument/2006/relationships" xmlns:m="http://schemas.openxmlformats.org/officeDocument/2006/math" xmlns:v="urn:schemas-microsoft-com:vml" xmlns:wp14="http://schemas.microsoft.com/office/word/2010/wordprocessingDrawing" xmlns:wp="http://schemas.openxmlformats.org/drawingml/2006/wordprocessingDrawing" xmlns:w10="urn:schemas-microsoft-com:office:word" xmlns:w="http://schemas.openxmlformats.org/wordprocessingml/2006/main" xmlns:w14="http://schemas.microsoft.com/office/word/2010/wordml" xmlns:w15="http://schemas.microsoft.com/office/word/2012/wordml" xmlns:wpg="http://schemas.microsoft.com/office/word/2010/wordprocessingGroup" xmlns:wpi="http://schemas.microsoft.com/office/word/2010/wordprocessingInk" xmlns:wne="http://schemas.microsoft.com/office/word/2006/wordml" xmlns:wps="http://schemas.microsoft.com/office/word/2010/wordprocessingShape" mc:Ignorable="w14 w15 wp14">
+<w:endnotes xmlns:wpc="http://schemas.microsoft.com/office/word/2010/wordprocessingCanvas" xmlns:cx="http://schemas.microsoft.com/office/drawing/2014/chartex" xmlns:cx1="http://schemas.microsoft.com/office/drawing/2015/9/8/chartex" xmlns:cx2="http://schemas.microsoft.com/office/drawing/2015/10/21/chartex" xmlns:cx3="http://schemas.microsoft.com/office/drawing/2016/5/9/chartex" xmlns:cx4="http://schemas.microsoft.com/office/drawing/2016/5/10/chartex" xmlns:cx5="http://schemas.microsoft.com/office/drawing/2016/5/11/chartex" xmlns:cx6="http://schemas.microsoft.com/office/drawing/2016/5/12/chartex" xmlns:cx7="http://schemas.microsoft.com/office/drawing/2016/5/13/chartex" xmlns:cx8="http://schemas.microsoft.com/office/drawing/2016/5/14/chartex" xmlns:mc="http://schemas.openxmlformats.org/markup-compatibility/2006" xmlns:aink="http://schemas.microsoft.com/office/drawing/2016/ink" xmlns:am3d="http://schemas.microsoft.com/office/drawing/2017/model3d" xmlns:o="urn:schemas-microsoft-com:office:office" xmlns:r="http://schemas.openxmlformats.org/officeDocument/2006/relationships" xmlns:m="http://schemas.openxmlformats.org/officeDocument/2006/math" xmlns:v="urn:schemas-microsoft-com:vml" xmlns:wp14="http://schemas.microsoft.com/office/word/2010/wordprocessingDrawing" xmlns:wp="http://schemas.openxmlformats.org/drawingml/2006/wordprocessingDrawing" xmlns:w10="urn:schemas-microsoft-com:office:word" xmlns:w="http://schemas.openxmlformats.org/wordprocessingml/2006/main" xmlns:w14="http://schemas.microsoft.com/office/word/2010/wordml" xmlns:w15="http://schemas.microsoft.com/office/word/2012/wordml" xmlns:w16cid="http://schemas.microsoft.com/office/word/2016/wordml/cid" xmlns:w16se="http://schemas.microsoft.com/office/word/2015/wordml/symex" xmlns:wpg="http://schemas.microsoft.com/office/word/2010/wordprocessingGroup" xmlns:wpi="http://schemas.microsoft.com/office/word/2010/wordprocessingInk" xmlns:wne="http://schemas.microsoft.com/office/word/2006/wordml" xmlns:wps="http://schemas.microsoft.com/office/word/2010/wordprocessingShape" mc:Ignorable="w14 w15 w16se w16cid wp14">
   <w:endnote w:type="separator" w:id="-1">
     <w:p>
       <w:pPr>
@@ -354,7 +409,17 @@
 </file>
 
 <file path=word/footer1.xml><?xml version="1.0" encoding="utf-8"?>
-<w:ftr xmlns:wpc="http://schemas.microsoft.com/office/word/2010/wordprocessingCanvas" xmlns:mc="http://schemas.openxmlformats.org/markup-compatibility/2006" xmlns:o="urn:schemas-microsoft-com:office:office" xmlns:r="http://schemas.openxmlformats.org/officeDocument/2006/relationships" xmlns:m="http://schemas.openxmlformats.org/officeDocument/2006/math" xmlns:v="urn:schemas-microsoft-com:vml" xmlns:wp14="http://schemas.microsoft.com/office/word/2010/wordprocessingDrawing" xmlns:wp="http://schemas.openxmlformats.org/drawingml/2006/wordprocessingDrawing" xmlns:w10="urn:schemas-microsoft-com:office:word" xmlns:w="http://schemas.openxmlformats.org/wordprocessingml/2006/main" xmlns:w14="http://schemas.microsoft.com/office/word/2010/wordml" xmlns:w15="http://schemas.microsoft.com/office/word/2012/wordml" xmlns:wpg="http://schemas.microsoft.com/office/word/2010/wordprocessingGroup" xmlns:wpi="http://schemas.microsoft.com/office/word/2010/wordprocessingInk" xmlns:wne="http://schemas.microsoft.com/office/word/2006/wordml" xmlns:wps="http://schemas.microsoft.com/office/word/2010/wordprocessingShape" mc:Ignorable="w14 w15 wp14">
+<w:ftr xmlns:wpc="http://schemas.microsoft.com/office/word/2010/wordprocessingCanvas" xmlns:cx="http://schemas.microsoft.com/office/drawing/2014/chartex" xmlns:cx1="http://schemas.microsoft.com/office/drawing/2015/9/8/chartex" xmlns:cx2="http://schemas.microsoft.com/office/drawing/2015/10/21/chartex" xmlns:cx3="http://schemas.microsoft.com/office/drawing/2016/5/9/chartex" xmlns:cx4="http://schemas.microsoft.com/office/drawing/2016/5/10/chartex" xmlns:cx5="http://schemas.microsoft.com/office/drawing/2016/5/11/chartex" xmlns:cx6="http://schemas.microsoft.com/office/drawing/2016/5/12/chartex" xmlns:cx7="http://schemas.microsoft.com/office/drawing/2016/5/13/chartex" xmlns:cx8="http://schemas.microsoft.com/office/drawing/2016/5/14/chartex" xmlns:mc="http://schemas.openxmlformats.org/markup-compatibility/2006" xmlns:aink="http://schemas.microsoft.com/office/drawing/2016/ink" xmlns:am3d="http://schemas.microsoft.com/office/drawing/2017/model3d" xmlns:o="urn:schemas-microsoft-com:office:office" xmlns:r="http://schemas.openxmlformats.org/officeDocument/2006/relationships" xmlns:m="http://schemas.openxmlformats.org/officeDocument/2006/math" xmlns:v="urn:schemas-microsoft-com:vml" xmlns:wp14="http://schemas.microsoft.com/office/word/2010/wordprocessingDrawing" xmlns:wp="http://schemas.openxmlformats.org/drawingml/2006/wordprocessingDrawing" xmlns:w10="urn:schemas-microsoft-com:office:word" xmlns:w="http://schemas.openxmlformats.org/wordprocessingml/2006/main" xmlns:w14="http://schemas.microsoft.com/office/word/2010/wordml" xmlns:w15="http://schemas.microsoft.com/office/word/2012/wordml" xmlns:w16cid="http://schemas.microsoft.com/office/word/2016/wordml/cid" xmlns:w16se="http://schemas.microsoft.com/office/word/2015/wordml/symex" xmlns:wpg="http://schemas.microsoft.com/office/word/2010/wordprocessingGroup" xmlns:wpi="http://schemas.microsoft.com/office/word/2010/wordprocessingInk" xmlns:wne="http://schemas.microsoft.com/office/word/2006/wordml" xmlns:wps="http://schemas.microsoft.com/office/word/2010/wordprocessingShape" mc:Ignorable="w14 w15 w16se w16cid wp14">
+  <w:p>
+    <w:pPr>
+      <w:pStyle w:val="Footer"/>
+    </w:pPr>
+  </w:p>
+</w:ftr>
+</file>
+
+<file path=word/footer2.xml><?xml version="1.0" encoding="utf-8"?>
+<w:ftr xmlns:wpc="http://schemas.microsoft.com/office/word/2010/wordprocessingCanvas" xmlns:cx="http://schemas.microsoft.com/office/drawing/2014/chartex" xmlns:cx1="http://schemas.microsoft.com/office/drawing/2015/9/8/chartex" xmlns:cx2="http://schemas.microsoft.com/office/drawing/2015/10/21/chartex" xmlns:cx3="http://schemas.microsoft.com/office/drawing/2016/5/9/chartex" xmlns:cx4="http://schemas.microsoft.com/office/drawing/2016/5/10/chartex" xmlns:cx5="http://schemas.microsoft.com/office/drawing/2016/5/11/chartex" xmlns:cx6="http://schemas.microsoft.com/office/drawing/2016/5/12/chartex" xmlns:cx7="http://schemas.microsoft.com/office/drawing/2016/5/13/chartex" xmlns:cx8="http://schemas.microsoft.com/office/drawing/2016/5/14/chartex" xmlns:mc="http://schemas.openxmlformats.org/markup-compatibility/2006" xmlns:aink="http://schemas.microsoft.com/office/drawing/2016/ink" xmlns:am3d="http://schemas.microsoft.com/office/drawing/2017/model3d" xmlns:o="urn:schemas-microsoft-com:office:office" xmlns:r="http://schemas.openxmlformats.org/officeDocument/2006/relationships" xmlns:m="http://schemas.openxmlformats.org/officeDocument/2006/math" xmlns:v="urn:schemas-microsoft-com:vml" xmlns:wp14="http://schemas.microsoft.com/office/word/2010/wordprocessingDrawing" xmlns:wp="http://schemas.openxmlformats.org/drawingml/2006/wordprocessingDrawing" xmlns:w10="urn:schemas-microsoft-com:office:word" xmlns:w="http://schemas.openxmlformats.org/wordprocessingml/2006/main" xmlns:w14="http://schemas.microsoft.com/office/word/2010/wordml" xmlns:w15="http://schemas.microsoft.com/office/word/2012/wordml" xmlns:w16cid="http://schemas.microsoft.com/office/word/2016/wordml/cid" xmlns:w16se="http://schemas.microsoft.com/office/word/2015/wordml/symex" xmlns:wpg="http://schemas.microsoft.com/office/word/2010/wordprocessingGroup" xmlns:wpi="http://schemas.microsoft.com/office/word/2010/wordprocessingInk" xmlns:wne="http://schemas.microsoft.com/office/word/2006/wordml" xmlns:wps="http://schemas.microsoft.com/office/word/2010/wordprocessingShape" mc:Ignorable="w14 w15 w16se w16cid wp14">
   <w:p>
     <w:pPr>
       <w:spacing w:after="0" w:line="240" w:lineRule="auto"/>
@@ -509,8 +574,18 @@
 </w:ftr>
 </file>
 
+<file path=word/footer3.xml><?xml version="1.0" encoding="utf-8"?>
+<w:ftr xmlns:wpc="http://schemas.microsoft.com/office/word/2010/wordprocessingCanvas" xmlns:cx="http://schemas.microsoft.com/office/drawing/2014/chartex" xmlns:cx1="http://schemas.microsoft.com/office/drawing/2015/9/8/chartex" xmlns:cx2="http://schemas.microsoft.com/office/drawing/2015/10/21/chartex" xmlns:cx3="http://schemas.microsoft.com/office/drawing/2016/5/9/chartex" xmlns:cx4="http://schemas.microsoft.com/office/drawing/2016/5/10/chartex" xmlns:cx5="http://schemas.microsoft.com/office/drawing/2016/5/11/chartex" xmlns:cx6="http://schemas.microsoft.com/office/drawing/2016/5/12/chartex" xmlns:cx7="http://schemas.microsoft.com/office/drawing/2016/5/13/chartex" xmlns:cx8="http://schemas.microsoft.com/office/drawing/2016/5/14/chartex" xmlns:mc="http://schemas.openxmlformats.org/markup-compatibility/2006" xmlns:aink="http://schemas.microsoft.com/office/drawing/2016/ink" xmlns:am3d="http://schemas.microsoft.com/office/drawing/2017/model3d" xmlns:o="urn:schemas-microsoft-com:office:office" xmlns:r="http://schemas.openxmlformats.org/officeDocument/2006/relationships" xmlns:m="http://schemas.openxmlformats.org/officeDocument/2006/math" xmlns:v="urn:schemas-microsoft-com:vml" xmlns:wp14="http://schemas.microsoft.com/office/word/2010/wordprocessingDrawing" xmlns:wp="http://schemas.openxmlformats.org/drawingml/2006/wordprocessingDrawing" xmlns:w10="urn:schemas-microsoft-com:office:word" xmlns:w="http://schemas.openxmlformats.org/wordprocessingml/2006/main" xmlns:w14="http://schemas.microsoft.com/office/word/2010/wordml" xmlns:w15="http://schemas.microsoft.com/office/word/2012/wordml" xmlns:w16cid="http://schemas.microsoft.com/office/word/2016/wordml/cid" xmlns:w16se="http://schemas.microsoft.com/office/word/2015/wordml/symex" xmlns:wpg="http://schemas.microsoft.com/office/word/2010/wordprocessingGroup" xmlns:wpi="http://schemas.microsoft.com/office/word/2010/wordprocessingInk" xmlns:wne="http://schemas.microsoft.com/office/word/2006/wordml" xmlns:wps="http://schemas.microsoft.com/office/word/2010/wordprocessingShape" mc:Ignorable="w14 w15 w16se w16cid wp14">
+  <w:p>
+    <w:pPr>
+      <w:pStyle w:val="Footer"/>
+    </w:pPr>
+  </w:p>
+</w:ftr>
+</file>
+
 <file path=word/footnotes.xml><?xml version="1.0" encoding="utf-8"?>
-<w:footnotes xmlns:wpc="http://schemas.microsoft.com/office/word/2010/wordprocessingCanvas" xmlns:mc="http://schemas.openxmlformats.org/markup-compatibility/2006" xmlns:o="urn:schemas-microsoft-com:office:office" xmlns:r="http://schemas.openxmlformats.org/officeDocument/2006/relationships" xmlns:m="http://schemas.openxmlformats.org/officeDocument/2006/math" xmlns:v="urn:schemas-microsoft-com:vml" xmlns:wp14="http://schemas.microsoft.com/office/word/2010/wordprocessingDrawing" xmlns:wp="http://schemas.openxmlformats.org/drawingml/2006/wordprocessingDrawing" xmlns:w10="urn:schemas-microsoft-com:office:word" xmlns:w="http://schemas.openxmlformats.org/wordprocessingml/2006/main" xmlns:w14="http://schemas.microsoft.com/office/word/2010/wordml" xmlns:w15="http://schemas.microsoft.com/office/word/2012/wordml" xmlns:wpg="http://schemas.microsoft.com/office/word/2010/wordprocessingGroup" xmlns:wpi="http://schemas.microsoft.com/office/word/2010/wordprocessingInk" xmlns:wne="http://schemas.microsoft.com/office/word/2006/wordml" xmlns:wps="http://schemas.microsoft.com/office/word/2010/wordprocessingShape" mc:Ignorable="w14 w15 wp14">
+<w:footnotes xmlns:wpc="http://schemas.microsoft.com/office/word/2010/wordprocessingCanvas" xmlns:cx="http://schemas.microsoft.com/office/drawing/2014/chartex" xmlns:cx1="http://schemas.microsoft.com/office/drawing/2015/9/8/chartex" xmlns:cx2="http://schemas.microsoft.com/office/drawing/2015/10/21/chartex" xmlns:cx3="http://schemas.microsoft.com/office/drawing/2016/5/9/chartex" xmlns:cx4="http://schemas.microsoft.com/office/drawing/2016/5/10/chartex" xmlns:cx5="http://schemas.microsoft.com/office/drawing/2016/5/11/chartex" xmlns:cx6="http://schemas.microsoft.com/office/drawing/2016/5/12/chartex" xmlns:cx7="http://schemas.microsoft.com/office/drawing/2016/5/13/chartex" xmlns:cx8="http://schemas.microsoft.com/office/drawing/2016/5/14/chartex" xmlns:mc="http://schemas.openxmlformats.org/markup-compatibility/2006" xmlns:aink="http://schemas.microsoft.com/office/drawing/2016/ink" xmlns:am3d="http://schemas.microsoft.com/office/drawing/2017/model3d" xmlns:o="urn:schemas-microsoft-com:office:office" xmlns:r="http://schemas.openxmlformats.org/officeDocument/2006/relationships" xmlns:m="http://schemas.openxmlformats.org/officeDocument/2006/math" xmlns:v="urn:schemas-microsoft-com:vml" xmlns:wp14="http://schemas.microsoft.com/office/word/2010/wordprocessingDrawing" xmlns:wp="http://schemas.openxmlformats.org/drawingml/2006/wordprocessingDrawing" xmlns:w10="urn:schemas-microsoft-com:office:word" xmlns:w="http://schemas.openxmlformats.org/wordprocessingml/2006/main" xmlns:w14="http://schemas.microsoft.com/office/word/2010/wordml" xmlns:w15="http://schemas.microsoft.com/office/word/2012/wordml" xmlns:w16cid="http://schemas.microsoft.com/office/word/2016/wordml/cid" xmlns:w16se="http://schemas.microsoft.com/office/word/2015/wordml/symex" xmlns:wpg="http://schemas.microsoft.com/office/word/2010/wordprocessingGroup" xmlns:wpi="http://schemas.microsoft.com/office/word/2010/wordprocessingInk" xmlns:wne="http://schemas.microsoft.com/office/word/2006/wordml" xmlns:wps="http://schemas.microsoft.com/office/word/2010/wordprocessingShape" mc:Ignorable="w14 w15 w16se w16cid wp14">
   <w:footnote w:type="separator" w:id="-1">
     <w:p>
       <w:pPr>
@@ -535,7 +610,17 @@
 </file>
 
 <file path=word/header1.xml><?xml version="1.0" encoding="utf-8"?>
-<w:hdr xmlns:wpc="http://schemas.microsoft.com/office/word/2010/wordprocessingCanvas" xmlns:mc="http://schemas.openxmlformats.org/markup-compatibility/2006" xmlns:o="urn:schemas-microsoft-com:office:office" xmlns:r="http://schemas.openxmlformats.org/officeDocument/2006/relationships" xmlns:m="http://schemas.openxmlformats.org/officeDocument/2006/math" xmlns:v="urn:schemas-microsoft-com:vml" xmlns:wp14="http://schemas.microsoft.com/office/word/2010/wordprocessingDrawing" xmlns:wp="http://schemas.openxmlformats.org/drawingml/2006/wordprocessingDrawing" xmlns:w10="urn:schemas-microsoft-com:office:word" xmlns:w="http://schemas.openxmlformats.org/wordprocessingml/2006/main" xmlns:w14="http://schemas.microsoft.com/office/word/2010/wordml" xmlns:w15="http://schemas.microsoft.com/office/word/2012/wordml" xmlns:wpg="http://schemas.microsoft.com/office/word/2010/wordprocessingGroup" xmlns:wpi="http://schemas.microsoft.com/office/word/2010/wordprocessingInk" xmlns:wne="http://schemas.microsoft.com/office/word/2006/wordml" xmlns:wps="http://schemas.microsoft.com/office/word/2010/wordprocessingShape" mc:Ignorable="w14 w15 wp14">
+<w:hdr xmlns:wpc="http://schemas.microsoft.com/office/word/2010/wordprocessingCanvas" xmlns:cx="http://schemas.microsoft.com/office/drawing/2014/chartex" xmlns:cx1="http://schemas.microsoft.com/office/drawing/2015/9/8/chartex" xmlns:cx2="http://schemas.microsoft.com/office/drawing/2015/10/21/chartex" xmlns:cx3="http://schemas.microsoft.com/office/drawing/2016/5/9/chartex" xmlns:cx4="http://schemas.microsoft.com/office/drawing/2016/5/10/chartex" xmlns:cx5="http://schemas.microsoft.com/office/drawing/2016/5/11/chartex" xmlns:cx6="http://schemas.microsoft.com/office/drawing/2016/5/12/chartex" xmlns:cx7="http://schemas.microsoft.com/office/drawing/2016/5/13/chartex" xmlns:cx8="http://schemas.microsoft.com/office/drawing/2016/5/14/chartex" xmlns:mc="http://schemas.openxmlformats.org/markup-compatibility/2006" xmlns:aink="http://schemas.microsoft.com/office/drawing/2016/ink" xmlns:am3d="http://schemas.microsoft.com/office/drawing/2017/model3d" xmlns:o="urn:schemas-microsoft-com:office:office" xmlns:r="http://schemas.openxmlformats.org/officeDocument/2006/relationships" xmlns:m="http://schemas.openxmlformats.org/officeDocument/2006/math" xmlns:v="urn:schemas-microsoft-com:vml" xmlns:wp14="http://schemas.microsoft.com/office/word/2010/wordprocessingDrawing" xmlns:wp="http://schemas.openxmlformats.org/drawingml/2006/wordprocessingDrawing" xmlns:w10="urn:schemas-microsoft-com:office:word" xmlns:w="http://schemas.openxmlformats.org/wordprocessingml/2006/main" xmlns:w14="http://schemas.microsoft.com/office/word/2010/wordml" xmlns:w15="http://schemas.microsoft.com/office/word/2012/wordml" xmlns:w16cid="http://schemas.microsoft.com/office/word/2016/wordml/cid" xmlns:w16se="http://schemas.microsoft.com/office/word/2015/wordml/symex" xmlns:wpg="http://schemas.microsoft.com/office/word/2010/wordprocessingGroup" xmlns:wpi="http://schemas.microsoft.com/office/word/2010/wordprocessingInk" xmlns:wne="http://schemas.microsoft.com/office/word/2006/wordml" xmlns:wps="http://schemas.microsoft.com/office/word/2010/wordprocessingShape" mc:Ignorable="w14 w15 w16se w16cid wp14">
+  <w:p>
+    <w:pPr>
+      <w:pStyle w:val="Header"/>
+    </w:pPr>
+  </w:p>
+</w:hdr>
+</file>
+
+<file path=word/header2.xml><?xml version="1.0" encoding="utf-8"?>
+<w:hdr xmlns:wpc="http://schemas.microsoft.com/office/word/2010/wordprocessingCanvas" xmlns:cx="http://schemas.microsoft.com/office/drawing/2014/chartex" xmlns:cx1="http://schemas.microsoft.com/office/drawing/2015/9/8/chartex" xmlns:cx2="http://schemas.microsoft.com/office/drawing/2015/10/21/chartex" xmlns:cx3="http://schemas.microsoft.com/office/drawing/2016/5/9/chartex" xmlns:cx4="http://schemas.microsoft.com/office/drawing/2016/5/10/chartex" xmlns:cx5="http://schemas.microsoft.com/office/drawing/2016/5/11/chartex" xmlns:cx6="http://schemas.microsoft.com/office/drawing/2016/5/12/chartex" xmlns:cx7="http://schemas.microsoft.com/office/drawing/2016/5/13/chartex" xmlns:cx8="http://schemas.microsoft.com/office/drawing/2016/5/14/chartex" xmlns:mc="http://schemas.openxmlformats.org/markup-compatibility/2006" xmlns:aink="http://schemas.microsoft.com/office/drawing/2016/ink" xmlns:am3d="http://schemas.microsoft.com/office/drawing/2017/model3d" xmlns:o="urn:schemas-microsoft-com:office:office" xmlns:r="http://schemas.openxmlformats.org/officeDocument/2006/relationships" xmlns:m="http://schemas.openxmlformats.org/officeDocument/2006/math" xmlns:v="urn:schemas-microsoft-com:vml" xmlns:wp14="http://schemas.microsoft.com/office/word/2010/wordprocessingDrawing" xmlns:wp="http://schemas.openxmlformats.org/drawingml/2006/wordprocessingDrawing" xmlns:w10="urn:schemas-microsoft-com:office:word" xmlns:w="http://schemas.openxmlformats.org/wordprocessingml/2006/main" xmlns:w14="http://schemas.microsoft.com/office/word/2010/wordml" xmlns:w15="http://schemas.microsoft.com/office/word/2012/wordml" xmlns:w16cid="http://schemas.microsoft.com/office/word/2016/wordml/cid" xmlns:w16se="http://schemas.microsoft.com/office/word/2015/wordml/symex" xmlns:wpg="http://schemas.microsoft.com/office/word/2010/wordprocessingGroup" xmlns:wpi="http://schemas.microsoft.com/office/word/2010/wordprocessingInk" xmlns:wne="http://schemas.microsoft.com/office/word/2006/wordml" xmlns:wps="http://schemas.microsoft.com/office/word/2010/wordprocessingShape" mc:Ignorable="w14 w15 w16se w16cid wp14">
   <w:p>
     <w:r>
       <w:rPr>
@@ -559,8 +644,13 @@
                   </pic:cNvPicPr>
                 </pic:nvPicPr>
                 <pic:blipFill>
-                  <a:blip r:embed="rId1"/>
-                  <a:srcRect/>
+                  <a:blip r:embed="rId1">
+                    <a:extLst>
+                      <a:ext uri="{28A0092B-C50C-407E-A947-70E740481C1C}">
+                        <a14:useLocalDpi xmlns:a14="http://schemas.microsoft.com/office/drawing/2010/main" val="0"/>
+                      </a:ext>
+                    </a:extLst>
+                  </a:blip>
                   <a:stretch>
                     <a:fillRect/>
                   </a:stretch>
@@ -588,8 +678,18 @@
 </w:hdr>
 </file>
 
+<file path=word/header3.xml><?xml version="1.0" encoding="utf-8"?>
+<w:hdr xmlns:wpc="http://schemas.microsoft.com/office/word/2010/wordprocessingCanvas" xmlns:cx="http://schemas.microsoft.com/office/drawing/2014/chartex" xmlns:cx1="http://schemas.microsoft.com/office/drawing/2015/9/8/chartex" xmlns:cx2="http://schemas.microsoft.com/office/drawing/2015/10/21/chartex" xmlns:cx3="http://schemas.microsoft.com/office/drawing/2016/5/9/chartex" xmlns:cx4="http://schemas.microsoft.com/office/drawing/2016/5/10/chartex" xmlns:cx5="http://schemas.microsoft.com/office/drawing/2016/5/11/chartex" xmlns:cx6="http://schemas.microsoft.com/office/drawing/2016/5/12/chartex" xmlns:cx7="http://schemas.microsoft.com/office/drawing/2016/5/13/chartex" xmlns:cx8="http://schemas.microsoft.com/office/drawing/2016/5/14/chartex" xmlns:mc="http://schemas.openxmlformats.org/markup-compatibility/2006" xmlns:aink="http://schemas.microsoft.com/office/drawing/2016/ink" xmlns:am3d="http://schemas.microsoft.com/office/drawing/2017/model3d" xmlns:o="urn:schemas-microsoft-com:office:office" xmlns:r="http://schemas.openxmlformats.org/officeDocument/2006/relationships" xmlns:m="http://schemas.openxmlformats.org/officeDocument/2006/math" xmlns:v="urn:schemas-microsoft-com:vml" xmlns:wp14="http://schemas.microsoft.com/office/word/2010/wordprocessingDrawing" xmlns:wp="http://schemas.openxmlformats.org/drawingml/2006/wordprocessingDrawing" xmlns:w10="urn:schemas-microsoft-com:office:word" xmlns:w="http://schemas.openxmlformats.org/wordprocessingml/2006/main" xmlns:w14="http://schemas.microsoft.com/office/word/2010/wordml" xmlns:w15="http://schemas.microsoft.com/office/word/2012/wordml" xmlns:w16cid="http://schemas.microsoft.com/office/word/2016/wordml/cid" xmlns:w16se="http://schemas.microsoft.com/office/word/2015/wordml/symex" xmlns:wpg="http://schemas.microsoft.com/office/word/2010/wordprocessingGroup" xmlns:wpi="http://schemas.microsoft.com/office/word/2010/wordprocessingInk" xmlns:wne="http://schemas.microsoft.com/office/word/2006/wordml" xmlns:wps="http://schemas.microsoft.com/office/word/2010/wordprocessingShape" mc:Ignorable="w14 w15 w16se w16cid wp14">
+  <w:p>
+    <w:pPr>
+      <w:pStyle w:val="Header"/>
+    </w:pPr>
+  </w:p>
+</w:hdr>
+</file>
+
 <file path=word/styles.xml><?xml version="1.0" encoding="utf-8"?>
-<w:styles xmlns:mc="http://schemas.openxmlformats.org/markup-compatibility/2006" xmlns:r="http://schemas.openxmlformats.org/officeDocument/2006/relationships" xmlns:w="http://schemas.openxmlformats.org/wordprocessingml/2006/main" xmlns:w14="http://schemas.microsoft.com/office/word/2010/wordml" xmlns:w15="http://schemas.microsoft.com/office/word/2012/wordml" mc:Ignorable="w14 w15">
+<w:styles xmlns:mc="http://schemas.openxmlformats.org/markup-compatibility/2006" xmlns:r="http://schemas.openxmlformats.org/officeDocument/2006/relationships" xmlns:w="http://schemas.openxmlformats.org/wordprocessingml/2006/main" xmlns:w14="http://schemas.microsoft.com/office/word/2010/wordml" xmlns:w15="http://schemas.microsoft.com/office/word/2012/wordml" xmlns:w16cid="http://schemas.microsoft.com/office/word/2016/wordml/cid" xmlns:w16se="http://schemas.microsoft.com/office/word/2015/wordml/symex" mc:Ignorable="w14 w15 w16se w16cid">
   <w:docDefaults>
     <w:rPrDefault>
       <w:rPr>
@@ -605,7 +705,7 @@
       </w:pPr>
     </w:pPrDefault>
   </w:docDefaults>
-  <w:latentStyles w:defLockedState="0" w:defUIPriority="99" w:defSemiHidden="0" w:defUnhideWhenUsed="0" w:defQFormat="0" w:count="371">
+  <w:latentStyles w:defLockedState="0" w:defUIPriority="99" w:defSemiHidden="0" w:defUnhideWhenUsed="0" w:defQFormat="0" w:count="375">
     <w:lsdException w:name="Normal" w:uiPriority="0" w:qFormat="1"/>
     <w:lsdException w:name="heading 1" w:uiPriority="9" w:qFormat="1"/>
     <w:lsdException w:name="heading 2" w:semiHidden="1" w:uiPriority="9" w:unhideWhenUsed="1" w:qFormat="1"/>
@@ -977,6 +1077,10 @@
     <w:lsdException w:name="List Table 5 Dark Accent 6" w:uiPriority="50"/>
     <w:lsdException w:name="List Table 6 Colorful Accent 6" w:uiPriority="51"/>
     <w:lsdException w:name="List Table 7 Colorful Accent 6" w:uiPriority="52"/>
+    <w:lsdException w:name="Mention" w:semiHidden="1" w:unhideWhenUsed="1"/>
+    <w:lsdException w:name="Smart Hyperlink" w:semiHidden="1" w:unhideWhenUsed="1"/>
+    <w:lsdException w:name="Hashtag" w:semiHidden="1" w:unhideWhenUsed="1"/>
+    <w:lsdException w:name="Unresolved Mention" w:semiHidden="1" w:unhideWhenUsed="1"/>
   </w:latentStyles>
   <w:style w:type="paragraph" w:default="1" w:styleId="Normal">
     <w:name w:val="Normal"/>
@@ -1009,6 +1113,7 @@
   <w:style w:type="character" w:default="1" w:styleId="DefaultParagraphFont">
     <w:name w:val="Default Paragraph Font"/>
     <w:uiPriority w:val="1"/>
+    <w:semiHidden/>
     <w:unhideWhenUsed/>
   </w:style>
   <w:style w:type="table" w:default="1" w:styleId="TableNormal">
@@ -1122,6 +1227,60 @@
       <w:rFonts w:ascii="Segoe UI" w:hAnsi="Segoe UI" w:cs="Segoe UI"/>
       <w:sz w:val="18"/>
       <w:szCs w:val="18"/>
+    </w:rPr>
+  </w:style>
+  <w:style w:type="paragraph" w:styleId="Header">
+    <w:name w:val="header"/>
+    <w:basedOn w:val="Normal"/>
+    <w:link w:val="HeaderChar"/>
+    <w:uiPriority w:val="99"/>
+    <w:unhideWhenUsed/>
+    <w:rsid w:val="00B3672D"/>
+    <w:pPr>
+      <w:tabs>
+        <w:tab w:val="center" w:pos="4680"/>
+        <w:tab w:val="right" w:pos="9360"/>
+      </w:tabs>
+      <w:spacing w:after="0" w:line="240" w:lineRule="auto"/>
+    </w:pPr>
+  </w:style>
+  <w:style w:type="character" w:customStyle="1" w:styleId="HeaderChar">
+    <w:name w:val="Header Char"/>
+    <w:basedOn w:val="DefaultParagraphFont"/>
+    <w:link w:val="Header"/>
+    <w:uiPriority w:val="99"/>
+    <w:rsid w:val="00B3672D"/>
+    <w:rPr>
+      <w:rFonts w:ascii="Calibri" w:hAnsi="Calibri" w:cs="Calibri"/>
+      <w:sz w:val="22"/>
+      <w:szCs w:val="22"/>
+    </w:rPr>
+  </w:style>
+  <w:style w:type="paragraph" w:styleId="Footer">
+    <w:name w:val="footer"/>
+    <w:basedOn w:val="Normal"/>
+    <w:link w:val="FooterChar"/>
+    <w:uiPriority w:val="99"/>
+    <w:unhideWhenUsed/>
+    <w:rsid w:val="00B3672D"/>
+    <w:pPr>
+      <w:tabs>
+        <w:tab w:val="center" w:pos="4680"/>
+        <w:tab w:val="right" w:pos="9360"/>
+      </w:tabs>
+      <w:spacing w:after="0" w:line="240" w:lineRule="auto"/>
+    </w:pPr>
+  </w:style>
+  <w:style w:type="character" w:customStyle="1" w:styleId="FooterChar">
+    <w:name w:val="Footer Char"/>
+    <w:basedOn w:val="DefaultParagraphFont"/>
+    <w:link w:val="Footer"/>
+    <w:uiPriority w:val="99"/>
+    <w:rsid w:val="00B3672D"/>
+    <w:rPr>
+      <w:rFonts w:ascii="Calibri" w:hAnsi="Calibri" w:cs="Calibri"/>
+      <w:sz w:val="22"/>
+      <w:szCs w:val="22"/>
     </w:rPr>
   </w:style>
 </w:styles>
@@ -1357,7 +1516,7 @@
 </file>
 
 <file path=customXml/itemProps1.xml><?xml version="1.0" encoding="utf-8"?>
-<ds:datastoreItem xmlns:ds="http://schemas.openxmlformats.org/officeDocument/2006/customXml" ds:itemID="{8E473A98-2502-4497-A7A5-5ED80DC9327C}">
+<ds:datastoreItem xmlns:ds="http://schemas.openxmlformats.org/officeDocument/2006/customXml" ds:itemID="{5678DC90-F0E5-49C2-A432-DC43B0C6F94C}">
   <ds:schemaRefs>
     <ds:schemaRef ds:uri="http://schemas.openxmlformats.org/officeDocument/2006/bibliography"/>
   </ds:schemaRefs>

</xml_diff>

<commit_message>
New version of Telerik SDK examples.
</commit_message>
<xml_diff>
--- a/WordsProcessing/ConvertDocuments/SampleData/SampleDocument.docx
+++ b/WordsProcessing/ConvertDocuments/SampleData/SampleDocument.docx
@@ -6,13 +6,8 @@
       <w:pPr>
         <w:pStyle w:val="Title1"/>
       </w:pPr>
-      <w:proofErr w:type="spellStart"/>
-      <w:r>
-        <w:t>RadRichTextBox</w:t>
-      </w:r>
-      <w:proofErr w:type="spellEnd"/>
-      <w:r>
-        <w:t xml:space="preserve"> for Silverlight/WPF</w:t>
+      <w:r>
+        <w:t>RadRichTextBox for Silverlight/WPF</w:t>
       </w:r>
     </w:p>
     <w:p>
@@ -24,13 +19,8 @@
       </w:r>
     </w:p>
     <w:p>
-      <w:proofErr w:type="spellStart"/>
-      <w:r>
-        <w:t>RadRichTextBox</w:t>
-      </w:r>
-      <w:proofErr w:type="spellEnd"/>
-      <w:r>
-        <w:t xml:space="preserve"> is a control that offers Microsoft Word-like authoring and editing in your applications using a familiar interface for end users. The experience is enhanced by the support of multilevel bullet and numbered lists, tables, inline and floating images. More advanced options include external and in-document hyperlinks, bookmarks and comments. </w:t>
+      <w:r>
+        <w:t xml:space="preserve">RadRichTextBox is a control that offers Microsoft Word-like authoring and editing in your applications using a familiar interface for end users. The experience is enhanced by the support of multilevel bullet and numbered lists, tables, inline and floating images. More advanced options include external and in-document hyperlinks, bookmarks and comments. </w:t>
       </w:r>
     </w:p>
     <w:p>
@@ -53,7 +43,7 @@
           <w:noProof/>
         </w:rPr>
         <w:drawing>
-          <wp:inline distT="0" distB="0" distL="0" distR="0">
+          <wp:inline distT="0" distB="0" distL="0" distR="0" wp14:anchorId="31FFE375" wp14:editId="40C5C14B">
             <wp:extent cx="5942778" cy="3441076"/>
             <wp:effectExtent l="0" t="0" r="1270" b="6985"/>
             <wp:docPr id="1" name="Picture 1"/>
@@ -123,35 +113,23 @@
       </w:r>
     </w:p>
     <w:p>
-      <w:r>
-        <w:t>Get a more complete rich text editing experience with support for Lists, Tables, Inline and Floating Images, Hyperlinks, Bookmarks and Comments.</w:t>
-      </w:r>
-    </w:p>
-    <w:p>
-      <w:pPr>
-        <w:pStyle w:val="Heading1"/>
-      </w:pPr>
-      <w:r>
-        <w:t xml:space="preserve">With </w:t>
-      </w:r>
-      <w:proofErr w:type="spellStart"/>
-      <w:r>
-        <w:t>SpellChecker</w:t>
-      </w:r>
-      <w:proofErr w:type="spellEnd"/>
-      <w:r>
-        <w:t xml:space="preserve"> &amp; Image Editor</w:t>
-      </w:r>
-    </w:p>
-    <w:p>
+      <w:bookmarkStart w:id="0" w:name="_GoBack"/>
       <w:r>
         <w:rPr>
           <w:noProof/>
         </w:rPr>
         <w:drawing>
-          <wp:inline distT="0" distB="0" distL="0" distR="0">
+          <wp:anchor distT="0" distB="0" distL="114300" distR="114300" simplePos="0" relativeHeight="251658240" behindDoc="0" locked="0" layoutInCell="1" allowOverlap="1" wp14:anchorId="7D952027" wp14:editId="48FEC9A3">
+            <wp:simplePos x="0" y="0"/>
+            <wp:positionH relativeFrom="column">
+              <wp:posOffset>1717040</wp:posOffset>
+            </wp:positionH>
+            <wp:positionV relativeFrom="paragraph">
+              <wp:posOffset>494401</wp:posOffset>
+            </wp:positionV>
             <wp:extent cx="4243705" cy="2739390"/>
             <wp:effectExtent l="0" t="0" r="4445" b="3810"/>
+            <wp:wrapSquare wrapText="bothSides"/>
             <wp:docPr id="2" name="Picture 2"/>
             <wp:cNvGraphicFramePr>
               <a:graphicFrameLocks xmlns:a="http://schemas.openxmlformats.org/drawingml/2006/main" noChangeAspect="1"/>
@@ -193,9 +171,34 @@
                 </pic:pic>
               </a:graphicData>
             </a:graphic>
-          </wp:inline>
+          </wp:anchor>
         </w:drawing>
       </w:r>
+      <w:bookmarkEnd w:id="0"/>
+      <w:r>
+        <w:t>Get a more complete rich text editing experience with support for Lists, Tables, Inline and Floating Images, Hyperlinks, Bookmarks and Comments.</w:t>
+      </w:r>
+    </w:p>
+    <w:p>
+      <w:pPr>
+        <w:pStyle w:val="Heading1"/>
+      </w:pPr>
+      <w:r>
+        <w:t xml:space="preserve">With </w:t>
+      </w:r>
+      <w:proofErr w:type="spellStart"/>
+      <w:r>
+        <w:t>SpellChecker</w:t>
+      </w:r>
+      <w:proofErr w:type="spellEnd"/>
+      <w:r>
+        <w:t xml:space="preserve"> &amp; Image Editor</w:t>
+      </w:r>
+    </w:p>
+    <w:p>
+      <w:pPr>
+        <w:jc w:val="right"/>
+      </w:pPr>
     </w:p>
     <w:p>
       <w:r>
@@ -217,8 +220,6 @@
       <w:r>
         <w:t>, provide on-the-fly proofing and tweaking of images, all without leaving the document UI.</w:t>
       </w:r>
-      <w:bookmarkStart w:id="0" w:name="_GoBack"/>
-      <w:bookmarkEnd w:id="0"/>
     </w:p>
     <w:p>
       <w:pPr>
@@ -275,36 +276,36 @@
     </w:p>
     <w:p>
       <w:r>
+        <w:t>Add a fully featured rich text editor to your solution in under a minute thanks to the click-through interface provided by Visual Studio's wizard.</w:t>
+      </w:r>
+    </w:p>
+    <w:p>
+      <w:pPr>
+        <w:pStyle w:val="Heading1"/>
+      </w:pPr>
+      <w:r>
+        <w:t>Different Views &amp; Printing</w:t>
+      </w:r>
+    </w:p>
+    <w:p>
+      <w:r>
+        <w:t xml:space="preserve">Use a standard </w:t>
+      </w:r>
+      <w:proofErr w:type="spellStart"/>
+      <w:r>
+        <w:t>TextBox</w:t>
+      </w:r>
+      <w:proofErr w:type="spellEnd"/>
+      <w:r>
+        <w:t>-like layout or a Paged view with various sizes and Headers and Footers. Utilize the printing functionality that comes out of the box.</w:t>
+      </w:r>
+    </w:p>
+    <w:p>
+      <w:pPr>
+        <w:pStyle w:val="Heading1"/>
+      </w:pPr>
+      <w:r>
         <w:lastRenderedPageBreak/>
-        <w:t>Add a fully featured rich text editor to your solution in under a minute thanks to the click-through interface provided by Visual Studio's wizard.</w:t>
-      </w:r>
-    </w:p>
-    <w:p>
-      <w:pPr>
-        <w:pStyle w:val="Heading1"/>
-      </w:pPr>
-      <w:r>
-        <w:t>Different Views &amp; Printing</w:t>
-      </w:r>
-    </w:p>
-    <w:p>
-      <w:r>
-        <w:t xml:space="preserve">Use a standard </w:t>
-      </w:r>
-      <w:proofErr w:type="spellStart"/>
-      <w:r>
-        <w:t>TextBox</w:t>
-      </w:r>
-      <w:proofErr w:type="spellEnd"/>
-      <w:r>
-        <w:t>-like layout or a Paged view with various sizes and Headers and Footers. Utilize the printing functionality that comes out of the box.</w:t>
-      </w:r>
-    </w:p>
-    <w:p>
-      <w:pPr>
-        <w:pStyle w:val="Heading1"/>
-      </w:pPr>
-      <w:r>
         <w:t>Mail Merge</w:t>
       </w:r>
     </w:p>
@@ -627,7 +628,7 @@
         <w:noProof/>
       </w:rPr>
       <w:drawing>
-        <wp:inline distT="0" distB="0" distL="0" distR="0">
+        <wp:inline distT="0" distB="0" distL="0" distR="0" wp14:anchorId="1D8095E7" wp14:editId="690384E6">
           <wp:extent cx="4552950" cy="476250"/>
           <wp:effectExtent l="0" t="0" r="0" b="0"/>
           <wp:docPr id="6" name="Picture 6"/>
@@ -705,7 +706,7 @@
       </w:pPr>
     </w:pPrDefault>
   </w:docDefaults>
-  <w:latentStyles w:defLockedState="0" w:defUIPriority="99" w:defSemiHidden="0" w:defUnhideWhenUsed="0" w:defQFormat="0" w:count="375">
+  <w:latentStyles w:defLockedState="0" w:defUIPriority="99" w:defSemiHidden="0" w:defUnhideWhenUsed="0" w:defQFormat="0" w:count="376">
     <w:lsdException w:name="Normal" w:uiPriority="0" w:qFormat="1"/>
     <w:lsdException w:name="heading 1" w:uiPriority="9" w:qFormat="1"/>
     <w:lsdException w:name="heading 2" w:semiHidden="1" w:uiPriority="9" w:unhideWhenUsed="1" w:qFormat="1"/>
@@ -1081,6 +1082,7 @@
     <w:lsdException w:name="Smart Hyperlink" w:semiHidden="1" w:unhideWhenUsed="1"/>
     <w:lsdException w:name="Hashtag" w:semiHidden="1" w:unhideWhenUsed="1"/>
     <w:lsdException w:name="Unresolved Mention" w:semiHidden="1" w:unhideWhenUsed="1"/>
+    <w:lsdException w:name="Smart Link" w:semiHidden="1" w:unhideWhenUsed="1"/>
   </w:latentStyles>
   <w:style w:type="paragraph" w:default="1" w:styleId="Normal">
     <w:name w:val="Normal"/>
@@ -1516,7 +1518,7 @@
 </file>
 
 <file path=customXml/itemProps1.xml><?xml version="1.0" encoding="utf-8"?>
-<ds:datastoreItem xmlns:ds="http://schemas.openxmlformats.org/officeDocument/2006/customXml" ds:itemID="{5678DC90-F0E5-49C2-A432-DC43B0C6F94C}">
+<ds:datastoreItem xmlns:ds="http://schemas.openxmlformats.org/officeDocument/2006/customXml" ds:itemID="{8D9FCF6C-C2FD-490E-8E39-B422857C7BE3}">
   <ds:schemaRefs>
     <ds:schemaRef ds:uri="http://schemas.openxmlformats.org/officeDocument/2006/bibliography"/>
   </ds:schemaRefs>

</xml_diff>